<commit_message>
docs: add plan de entrega
</commit_message>
<xml_diff>
--- a/docs/Sistemas_de_Informacion_1.docx
+++ b/docs/Sistemas_de_Informacion_1.docx
@@ -1,6 +1,6 @@
 
 <file path=word/document.xml><?xml version="1.0" encoding="utf-8"?>
-<w:document xmlns:wpc="http://schemas.microsoft.com/office/word/2010/wordprocessingCanvas" xmlns:mc="http://schemas.openxmlformats.org/markup-compatibility/2006" xmlns:o="urn:schemas-microsoft-com:office:office" xmlns:r="http://schemas.openxmlformats.org/officeDocument/2006/relationships" xmlns:m="http://schemas.openxmlformats.org/officeDocument/2006/math" xmlns:v="urn:schemas-microsoft-com:vml" xmlns:wp14="http://schemas.microsoft.com/office/word/2010/wordprocessingDrawing" xmlns:wp="http://schemas.openxmlformats.org/drawingml/2006/wordprocessingDrawing" xmlns:w10="urn:schemas-microsoft-com:office:word" xmlns:w="http://schemas.openxmlformats.org/wordprocessingml/2006/main" xmlns:w14="http://schemas.microsoft.com/office/word/2010/wordml" xmlns:w15="http://schemas.microsoft.com/office/word/2012/wordml" xmlns:wpg="http://schemas.microsoft.com/office/word/2010/wordprocessingGroup" xmlns:wpi="http://schemas.microsoft.com/office/word/2010/wordprocessingInk" xmlns:wne="http://schemas.microsoft.com/office/word/2006/wordml" xmlns:wps="http://schemas.microsoft.com/office/word/2010/wordprocessingShape" mc:Ignorable="w14 w15 wp14">
+<w:document xmlns:wpc="http://schemas.microsoft.com/office/word/2010/wordprocessingCanvas" xmlns:cx="http://schemas.microsoft.com/office/drawing/2014/chartex" xmlns:cx1="http://schemas.microsoft.com/office/drawing/2015/9/8/chartex" xmlns:cx2="http://schemas.microsoft.com/office/drawing/2015/10/21/chartex" xmlns:cx3="http://schemas.microsoft.com/office/drawing/2016/5/9/chartex" xmlns:cx4="http://schemas.microsoft.com/office/drawing/2016/5/10/chartex" xmlns:cx5="http://schemas.microsoft.com/office/drawing/2016/5/11/chartex" xmlns:cx6="http://schemas.microsoft.com/office/drawing/2016/5/12/chartex" xmlns:cx7="http://schemas.microsoft.com/office/drawing/2016/5/13/chartex" xmlns:cx8="http://schemas.microsoft.com/office/drawing/2016/5/14/chartex" xmlns:mc="http://schemas.openxmlformats.org/markup-compatibility/2006" xmlns:aink="http://schemas.microsoft.com/office/drawing/2016/ink" xmlns:am3d="http://schemas.microsoft.com/office/drawing/2017/model3d" xmlns:o="urn:schemas-microsoft-com:office:office" xmlns:r="http://schemas.openxmlformats.org/officeDocument/2006/relationships" xmlns:m="http://schemas.openxmlformats.org/officeDocument/2006/math" xmlns:v="urn:schemas-microsoft-com:vml" xmlns:wp14="http://schemas.microsoft.com/office/word/2010/wordprocessingDrawing" xmlns:wp="http://schemas.openxmlformats.org/drawingml/2006/wordprocessingDrawing" xmlns:w10="urn:schemas-microsoft-com:office:word" xmlns:w="http://schemas.openxmlformats.org/wordprocessingml/2006/main" xmlns:w14="http://schemas.microsoft.com/office/word/2010/wordml" xmlns:w15="http://schemas.microsoft.com/office/word/2012/wordml" xmlns:w16cex="http://schemas.microsoft.com/office/word/2018/wordml/cex" xmlns:w16cid="http://schemas.microsoft.com/office/word/2016/wordml/cid" xmlns:w16="http://schemas.microsoft.com/office/word/2018/wordml" xmlns:w16se="http://schemas.microsoft.com/office/word/2015/wordml/symex" xmlns:wpg="http://schemas.microsoft.com/office/word/2010/wordprocessingGroup" xmlns:wpi="http://schemas.microsoft.com/office/word/2010/wordprocessingInk" xmlns:wne="http://schemas.microsoft.com/office/word/2006/wordml" xmlns:wps="http://schemas.microsoft.com/office/word/2010/wordprocessingShape" mc:Ignorable="w14 w15 w16se w16cid w16 w16cex wp14">
   <w:body>
     <w:p>
       <w:pPr>
@@ -78,6 +78,13 @@
           <w:b/>
           <w:bCs/>
         </w:rPr>
+        <w:t xml:space="preserve"> </w:t>
+      </w:r>
+      <w:r>
+        <w:rPr>
+          <w:b/>
+          <w:bCs/>
+        </w:rPr>
         <w:t>República Bolivariana de Venezuela</w:t>
       </w:r>
     </w:p>
@@ -440,7 +447,6 @@
           <w:i/>
           <w:iCs/>
         </w:rPr>
-        <w:lastRenderedPageBreak/>
         <w:t>Palabras Claves:</w:t>
       </w:r>
       <w:r>
@@ -1164,8 +1170,16 @@
     <w:p>
       <w:pPr>
         <w:ind w:left="284"/>
-      </w:pPr>
-      <w:r>
+        <w:rPr>
+          <w:b/>
+          <w:bCs/>
+        </w:rPr>
+      </w:pPr>
+      <w:r>
+        <w:rPr>
+          <w:b/>
+          <w:bCs/>
+        </w:rPr>
         <w:lastRenderedPageBreak/>
         <w:t>Análisis y Diseño Lógico de Sistemas:</w:t>
       </w:r>
@@ -1181,8 +1195,16 @@
     <w:p>
       <w:pPr>
         <w:ind w:left="284"/>
-      </w:pPr>
-      <w:r>
+        <w:rPr>
+          <w:b/>
+          <w:bCs/>
+        </w:rPr>
+      </w:pPr>
+      <w:r>
+        <w:rPr>
+          <w:b/>
+          <w:bCs/>
+        </w:rPr>
         <w:t xml:space="preserve">Gestión y Evaluación: </w:t>
       </w:r>
     </w:p>
@@ -1197,8 +1219,16 @@
     <w:p>
       <w:pPr>
         <w:ind w:left="284"/>
-      </w:pPr>
-      <w:r>
+        <w:rPr>
+          <w:b/>
+          <w:bCs/>
+        </w:rPr>
+      </w:pPr>
+      <w:r>
+        <w:rPr>
+          <w:b/>
+          <w:bCs/>
+        </w:rPr>
         <w:t>Base de Datos Relacionales:</w:t>
       </w:r>
     </w:p>
@@ -1221,8 +1251,16 @@
     <w:p>
       <w:pPr>
         <w:ind w:left="284"/>
-      </w:pPr>
-      <w:r>
+        <w:rPr>
+          <w:b/>
+          <w:bCs/>
+        </w:rPr>
+      </w:pPr>
+      <w:r>
+        <w:rPr>
+          <w:b/>
+          <w:bCs/>
+        </w:rPr>
         <w:t>NodeJs:</w:t>
       </w:r>
     </w:p>
@@ -1240,8 +1278,16 @@
     <w:p>
       <w:pPr>
         <w:ind w:left="284"/>
-      </w:pPr>
-      <w:r>
+        <w:rPr>
+          <w:b/>
+          <w:bCs/>
+        </w:rPr>
+      </w:pPr>
+      <w:r>
+        <w:rPr>
+          <w:b/>
+          <w:bCs/>
+        </w:rPr>
         <w:t>Express:</w:t>
       </w:r>
     </w:p>
@@ -1259,8 +1305,16 @@
     <w:p>
       <w:pPr>
         <w:ind w:left="284"/>
-      </w:pPr>
-      <w:r>
+        <w:rPr>
+          <w:b/>
+          <w:bCs/>
+        </w:rPr>
+      </w:pPr>
+      <w:r>
+        <w:rPr>
+          <w:b/>
+          <w:bCs/>
+        </w:rPr>
         <w:lastRenderedPageBreak/>
         <w:t>Handlebars:</w:t>
       </w:r>
@@ -1467,6 +1521,16 @@
     <w:p>
       <w:pPr>
         <w:ind w:firstLine="284"/>
+      </w:pPr>
+    </w:p>
+    <w:p>
+      <w:pPr>
+        <w:ind w:firstLine="284"/>
+      </w:pPr>
+    </w:p>
+    <w:p>
+      <w:pPr>
+        <w:ind w:firstLine="284"/>
         <w:rPr>
           <w:b/>
           <w:bCs/>
@@ -1481,6 +1545,7 @@
           <w:sz w:val="28"/>
           <w:szCs w:val="24"/>
         </w:rPr>
+        <w:lastRenderedPageBreak/>
         <w:t>Fase I: Planificación</w:t>
       </w:r>
     </w:p>
@@ -1489,11 +1554,7 @@
         <w:ind w:firstLine="284"/>
       </w:pPr>
       <w:r>
-        <w:t xml:space="preserve">En esta primera fase del trabajo, se establecen los requerimientos que se necesitan para la elaboración del Sistema alojado en la web para la gestión de inventario para la empresa Artesanos </w:t>
-      </w:r>
-      <w:r>
-        <w:lastRenderedPageBreak/>
-        <w:t xml:space="preserve">Della Pasta, para así brindar un sistema sólido, cómodo y útil a la hora de manejar Entradas y Salidas de los Almacenes. </w:t>
+        <w:t xml:space="preserve">En esta primera fase del trabajo, se establecen los requerimientos que se necesitan para la elaboración del Sistema alojado en la web para la gestión de inventario para la empresa Artesanos Della Pasta, para así brindar un sistema sólido, cómodo y útil a la hora de manejar Entradas y Salidas de los Almacenes. </w:t>
       </w:r>
     </w:p>
     <w:p>
@@ -1592,11 +1653,6 @@
     <w:p>
       <w:pPr>
         <w:ind w:firstLine="284"/>
-      </w:pPr>
-    </w:p>
-    <w:p>
-      <w:pPr>
-        <w:ind w:firstLine="284"/>
         <w:rPr>
           <w:b/>
           <w:bCs/>
@@ -1605,11 +1661,8 @@
         </w:rPr>
       </w:pPr>
       <w:r>
-        <w:t xml:space="preserve">Para el correcto desarrollo de la base de datos se hace uso del diagrama entidad-relación y al momento de diseñar la interfaz se hace un diseño muy básico, ya que el foco principal está en las </w:t>
-      </w:r>
-      <w:r>
         <w:lastRenderedPageBreak/>
-        <w:t>funciones del sistema y la interfaz puede ser cambiada muchas veces a medida que se vaya desarrollando y obteniendo retroalimentación del cliente.</w:t>
+        <w:t>Para el correcto desarrollo de la base de datos se hace uso del diagrama entidad-relación y al momento de diseñar la interfaz se hace un diseño muy básico, ya que el foco principal está en las funciones del sistema y la interfaz puede ser cambiada muchas veces a medida que se vaya desarrollando y obteniendo retroalimentación del cliente.</w:t>
       </w:r>
     </w:p>
     <w:p>
@@ -1667,18 +1720,11 @@
         <w:ind w:firstLine="284"/>
       </w:pPr>
       <w:r>
-        <w:t xml:space="preserve">Los diseños de la base de datos y el diagrama UML fueron trasladado al código, con el fin de realizar el acoplamiento entre la base de datos, la interfaz del usuario y el código de programación el cual permitió la funcionalidad del sistema para el cual se planteó. </w:t>
-      </w:r>
-    </w:p>
-    <w:p>
-      <w:pPr>
-        <w:ind w:firstLine="284"/>
-      </w:pPr>
-    </w:p>
-    <w:p>
-      <w:pPr>
-        <w:ind w:firstLine="284"/>
-      </w:pPr>
+        <w:t>Los diseños de la base de datos y el diagrama UML fueron trasladado al código, con el fin de realizar el acoplamiento entre la base de datos, la interfaz del usuario y el código de programación el cual permitió la funcionalidad del sistema para el cual se planteó.</w:t>
+      </w:r>
+      <w:r>
+        <w:t xml:space="preserve"> </w:t>
+      </w:r>
       <w:r>
         <w:t>Es muy importante mantener comunicación con el cliente para saber si se está implementando correctamente lo que desean en el sistema y si desean realizar alguna modificación</w:t>
       </w:r>
@@ -3341,6 +3387,7 @@
           <w:sz w:val="28"/>
           <w:szCs w:val="24"/>
         </w:rPr>
+        <w:lastRenderedPageBreak/>
         <w:t xml:space="preserve"> </w:t>
       </w:r>
       <w:r>
@@ -3549,6 +3596,7 @@
           <w:b/>
           <w:bCs/>
         </w:rPr>
+        <w:lastRenderedPageBreak/>
         <w:t xml:space="preserve"> Diagrama de Bases de Datos Entidad Relación</w:t>
       </w:r>
     </w:p>
@@ -3667,32 +3715,32 @@
     </w:p>
     <w:p>
       <w:pPr>
-        <w:pStyle w:val="Puesto"/>
-      </w:pPr>
-    </w:p>
-    <w:p>
-      <w:pPr>
-        <w:pStyle w:val="Puesto"/>
-      </w:pPr>
-    </w:p>
-    <w:p>
-      <w:pPr>
-        <w:pStyle w:val="Puesto"/>
-      </w:pPr>
-    </w:p>
-    <w:p>
-      <w:pPr>
-        <w:pStyle w:val="Puesto"/>
-      </w:pPr>
-    </w:p>
-    <w:p>
-      <w:pPr>
-        <w:pStyle w:val="Puesto"/>
-      </w:pPr>
-    </w:p>
-    <w:p>
-      <w:pPr>
-        <w:pStyle w:val="Puesto"/>
+        <w:pStyle w:val="Ttulo"/>
+      </w:pPr>
+    </w:p>
+    <w:p>
+      <w:pPr>
+        <w:pStyle w:val="Ttulo"/>
+      </w:pPr>
+    </w:p>
+    <w:p>
+      <w:pPr>
+        <w:pStyle w:val="Ttulo"/>
+      </w:pPr>
+    </w:p>
+    <w:p>
+      <w:pPr>
+        <w:pStyle w:val="Ttulo"/>
+      </w:pPr>
+    </w:p>
+    <w:p>
+      <w:pPr>
+        <w:pStyle w:val="Ttulo"/>
+      </w:pPr>
+    </w:p>
+    <w:p>
+      <w:pPr>
+        <w:pStyle w:val="Ttulo"/>
       </w:pPr>
     </w:p>
     <w:p>
@@ -3709,6 +3757,7 @@
           <w:b/>
           <w:bCs/>
         </w:rPr>
+        <w:lastRenderedPageBreak/>
         <w:t>Capturas del Sistema</w:t>
       </w:r>
     </w:p>
@@ -3865,7 +3914,6 @@
           <w:noProof/>
           <w:lang w:val="es-ES" w:eastAsia="es-ES"/>
         </w:rPr>
-        <w:lastRenderedPageBreak/>
         <w:drawing>
           <wp:inline distT="0" distB="0" distL="0" distR="0" wp14:anchorId="752A67D7" wp14:editId="76DE948B">
             <wp:extent cx="5943600" cy="1995805"/>
@@ -3949,6 +3997,7 @@
           <w:b/>
           <w:bCs/>
         </w:rPr>
+        <w:lastRenderedPageBreak/>
         <w:t>Login</w:t>
       </w:r>
       <w:proofErr w:type="spellEnd"/>
@@ -4045,6 +4094,7 @@
     </w:p>
     <w:p>
       <w:pPr>
+        <w:ind w:firstLine="284"/>
         <w:jc w:val="left"/>
         <w:rPr>
           <w:b/>
@@ -4053,57 +4103,11 @@
           <w:szCs w:val="24"/>
         </w:rPr>
       </w:pPr>
-    </w:p>
-    <w:p>
-      <w:pPr>
-        <w:jc w:val="left"/>
-        <w:rPr>
-          <w:b/>
-          <w:bCs/>
-          <w:sz w:val="28"/>
-          <w:szCs w:val="24"/>
-        </w:rPr>
-      </w:pPr>
-    </w:p>
-    <w:p>
-      <w:pPr>
-        <w:jc w:val="left"/>
-        <w:rPr>
-          <w:b/>
-          <w:bCs/>
-          <w:sz w:val="28"/>
-          <w:szCs w:val="24"/>
-        </w:rPr>
-      </w:pPr>
-    </w:p>
-    <w:p>
-      <w:pPr>
-        <w:jc w:val="left"/>
-        <w:rPr>
-          <w:b/>
-          <w:bCs/>
-          <w:sz w:val="28"/>
-          <w:szCs w:val="24"/>
-        </w:rPr>
-      </w:pPr>
-    </w:p>
-    <w:p>
-      <w:pPr>
-        <w:ind w:firstLine="284"/>
-        <w:jc w:val="left"/>
-        <w:rPr>
-          <w:b/>
-          <w:bCs/>
-          <w:sz w:val="28"/>
-          <w:szCs w:val="24"/>
-        </w:rPr>
-      </w:pPr>
-      <w:r>
-        <w:rPr>
-          <w:b/>
-          <w:bCs/>
-        </w:rPr>
-        <w:lastRenderedPageBreak/>
+      <w:r>
+        <w:rPr>
+          <w:b/>
+          <w:bCs/>
+        </w:rPr>
         <w:t>Datos del Administrador</w:t>
       </w:r>
     </w:p>
@@ -4198,11 +4202,22 @@
           <w:bCs/>
         </w:rPr>
       </w:pPr>
-      <w:r>
-        <w:rPr>
-          <w:b/>
-          <w:bCs/>
-        </w:rPr>
+    </w:p>
+    <w:p>
+      <w:pPr>
+        <w:ind w:firstLine="284"/>
+        <w:jc w:val="left"/>
+        <w:rPr>
+          <w:b/>
+          <w:bCs/>
+        </w:rPr>
+      </w:pPr>
+      <w:r>
+        <w:rPr>
+          <w:b/>
+          <w:bCs/>
+        </w:rPr>
+        <w:lastRenderedPageBreak/>
         <w:t>Almacenista</w:t>
       </w:r>
     </w:p>
@@ -4316,7 +4331,6 @@
           <w:b/>
           <w:bCs/>
         </w:rPr>
-        <w:lastRenderedPageBreak/>
         <w:t>Registro de instrucciones en Administrador</w:t>
       </w:r>
     </w:p>
@@ -4532,7 +4546,6 @@
           <w:sz w:val="28"/>
           <w:szCs w:val="24"/>
         </w:rPr>
-        <w:lastRenderedPageBreak/>
         <w:t>Administrador Parte2</w:t>
       </w:r>
       <w:r>
@@ -4613,19 +4626,6 @@
     <w:p>
       <w:pPr>
         <w:pStyle w:val="Prrafodelista"/>
-        <w:ind w:left="142"/>
-        <w:jc w:val="left"/>
-        <w:rPr>
-          <w:b/>
-          <w:bCs/>
-          <w:sz w:val="28"/>
-          <w:szCs w:val="24"/>
-        </w:rPr>
-      </w:pPr>
-    </w:p>
-    <w:p>
-      <w:pPr>
-        <w:pStyle w:val="Prrafodelista"/>
         <w:ind w:left="567"/>
         <w:rPr>
           <w:b/>
@@ -4641,8 +4641,16 @@
           <w:numId w:val="1"/>
         </w:numPr>
         <w:ind w:left="567" w:hanging="283"/>
-      </w:pPr>
-      <w:r>
+        <w:rPr>
+          <w:b/>
+          <w:bCs/>
+        </w:rPr>
+      </w:pPr>
+      <w:r>
+        <w:rPr>
+          <w:b/>
+          <w:bCs/>
+        </w:rPr>
         <w:t>Cronograma del Proyecto</w:t>
       </w:r>
     </w:p>
@@ -4666,8 +4674,16 @@
           <w:numId w:val="1"/>
         </w:numPr>
         <w:ind w:left="567" w:hanging="283"/>
-      </w:pPr>
-      <w:r>
+        <w:rPr>
+          <w:b/>
+          <w:bCs/>
+        </w:rPr>
+      </w:pPr>
+      <w:r>
+        <w:rPr>
+          <w:b/>
+          <w:bCs/>
+        </w:rPr>
         <w:t>Gestión de Recursos del Proyecto</w:t>
       </w:r>
     </w:p>
@@ -4691,8 +4707,6 @@
         <w:pStyle w:val="Prrafodelista"/>
         <w:ind w:left="567"/>
       </w:pPr>
-      <w:bookmarkStart w:id="0" w:name="_GoBack"/>
-      <w:bookmarkEnd w:id="0"/>
     </w:p>
     <w:p>
       <w:pPr>
@@ -4701,6 +4715,7 @@
           <w:ilvl w:val="0"/>
           <w:numId w:val="45"/>
         </w:numPr>
+        <w:ind w:left="851" w:hanging="284"/>
       </w:pPr>
       <w:r>
         <w:t xml:space="preserve">Computador: </w:t>
@@ -4712,7 +4727,7 @@
     <w:p>
       <w:pPr>
         <w:pStyle w:val="Prrafodelista"/>
-        <w:ind w:left="567"/>
+        <w:ind w:left="851" w:hanging="284"/>
       </w:pPr>
     </w:p>
     <w:p>
@@ -4722,14 +4737,29 @@
           <w:ilvl w:val="0"/>
           <w:numId w:val="45"/>
         </w:numPr>
-      </w:pPr>
-      <w:r>
-        <w:lastRenderedPageBreak/>
+        <w:ind w:left="851" w:hanging="284"/>
+      </w:pPr>
+      <w:r>
         <w:t>Material web: La documentación de todas las herramientas y freamworks utilizados son una gran guía para todo desarrollador</w:t>
       </w:r>
       <w:r>
         <w:t xml:space="preserve"> sobre todo para un sistema complejo en donde se necesitan la armonía de todas estas.</w:t>
       </w:r>
+    </w:p>
+    <w:p>
+      <w:pPr>
+        <w:pStyle w:val="Prrafodelista"/>
+      </w:pPr>
+    </w:p>
+    <w:p>
+      <w:pPr>
+        <w:pStyle w:val="Prrafodelista"/>
+        <w:ind w:left="1350"/>
+        <w:rPr>
+          <w:b/>
+          <w:bCs/>
+        </w:rPr>
+      </w:pPr>
     </w:p>
     <w:p>
       <w:pPr>
@@ -4739,10 +4769,119 @@
           <w:numId w:val="1"/>
         </w:numPr>
         <w:ind w:left="567" w:hanging="283"/>
-      </w:pPr>
-      <w:r>
+        <w:rPr>
+          <w:b/>
+          <w:bCs/>
+        </w:rPr>
+      </w:pPr>
+      <w:r>
+        <w:rPr>
+          <w:b/>
+          <w:bCs/>
+        </w:rPr>
         <w:t>Plan de entrega del producto final</w:t>
       </w:r>
+    </w:p>
+    <w:p>
+      <w:pPr>
+        <w:pStyle w:val="Prrafodelista"/>
+        <w:ind w:left="567"/>
+      </w:pPr>
+    </w:p>
+    <w:p>
+      <w:pPr>
+        <w:pStyle w:val="Prrafodelista"/>
+        <w:ind w:left="0" w:firstLine="284"/>
+      </w:pPr>
+      <w:r>
+        <w:t xml:space="preserve">Según la planificación, el sistema desarrollado será entregado a </w:t>
+      </w:r>
+      <w:r>
+        <w:t xml:space="preserve">Artesanos </w:t>
+      </w:r>
+      <w:proofErr w:type="spellStart"/>
+      <w:r>
+        <w:t>della</w:t>
+      </w:r>
+      <w:proofErr w:type="spellEnd"/>
+      <w:r>
+        <w:t xml:space="preserve"> Pasta</w:t>
+      </w:r>
+      <w:r>
+        <w:t xml:space="preserve"> en el mes de </w:t>
+      </w:r>
+      <w:r>
+        <w:t>agosto</w:t>
+      </w:r>
+      <w:r>
+        <w:t xml:space="preserve"> de 20</w:t>
+      </w:r>
+      <w:r>
+        <w:t>21</w:t>
+      </w:r>
+      <w:r>
+        <w:t xml:space="preserve">. Esto se hará una vez que el software haya sido examinado con diversos casos de prueba, de manera detectar y corregir errores a tiempo, asegurando la fiabilidad, seguridad, integridad y funcionalidad de este. </w:t>
+      </w:r>
+    </w:p>
+    <w:p>
+      <w:pPr>
+        <w:pStyle w:val="Prrafodelista"/>
+        <w:ind w:left="0" w:firstLine="284"/>
+      </w:pPr>
+    </w:p>
+    <w:p>
+      <w:pPr>
+        <w:pStyle w:val="Prrafodelista"/>
+        <w:ind w:left="0" w:firstLine="284"/>
+      </w:pPr>
+      <w:r>
+        <w:t xml:space="preserve">El período de pruebas comenzará 4 semanas antes de la fecha de entrega, una vez instalado y subido en la web, se desarrollará una semana de marcha blanca, para asegurar luego de eso que no existen errores y que lo que se ha desarrollado cumple con los requerimientos acordados al principio del proyecto. El plan de entrega consiste en la instalación del sistema en el servidor de </w:t>
+      </w:r>
+      <w:r>
+        <w:t xml:space="preserve">Artesanos </w:t>
+      </w:r>
+      <w:proofErr w:type="spellStart"/>
+      <w:r>
+        <w:t>della</w:t>
+      </w:r>
+      <w:proofErr w:type="spellEnd"/>
+      <w:r>
+        <w:t xml:space="preserve"> Pasta</w:t>
+      </w:r>
+      <w:r>
+        <w:t xml:space="preserve">, de manera de conectarlo con su actual página web, donde los distintos usuarios podrán accederlo. </w:t>
+      </w:r>
+    </w:p>
+    <w:p>
+      <w:pPr>
+        <w:pStyle w:val="Prrafodelista"/>
+        <w:ind w:left="0" w:firstLine="284"/>
+      </w:pPr>
+      <w:r>
+        <w:lastRenderedPageBreak/>
+        <w:t xml:space="preserve">Luego de esto, se comprobará en conjunto con la contraparte si el sistema desarrollado cumple con los requisitos planteados previamente, es decir, satisface los requerimientos funcionales y no funcionales que se acordaron en la etapa de planificación del proyecto. </w:t>
+      </w:r>
+    </w:p>
+    <w:p>
+      <w:pPr>
+        <w:pStyle w:val="Prrafodelista"/>
+        <w:ind w:left="0" w:firstLine="284"/>
+      </w:pPr>
+    </w:p>
+    <w:p>
+      <w:pPr>
+        <w:pStyle w:val="Prrafodelista"/>
+        <w:ind w:left="0" w:firstLine="284"/>
+      </w:pPr>
+      <w:r>
+        <w:t>De no ser así, se negociará un plazo de modificación del sistema hasta que este satisfaga a la contraparte en concordancia con lo establecido en la carta de aceptación firmada por ellos. Cuando el sistema instalado, testeado y ejecutado cumpla con las expectativas, se dará por concluida la etapa de marcha blanca y el sistema comenzará a ser utilizado como tal. Una vez concluida esta etapa, se hará la entrega de la documentación correspondiente al proyecto desarrollado.</w:t>
+      </w:r>
+    </w:p>
+    <w:p>
+      <w:pPr>
+        <w:pStyle w:val="Prrafodelista"/>
+        <w:ind w:left="0" w:firstLine="284"/>
+      </w:pPr>
     </w:p>
     <w:p>
       <w:pPr>
@@ -4752,8 +4891,16 @@
           <w:numId w:val="1"/>
         </w:numPr>
         <w:ind w:left="567" w:hanging="283"/>
-      </w:pPr>
-      <w:r>
+        <w:rPr>
+          <w:b/>
+          <w:bCs/>
+        </w:rPr>
+      </w:pPr>
+      <w:r>
+        <w:rPr>
+          <w:b/>
+          <w:bCs/>
+        </w:rPr>
         <w:t>Conclusiones</w:t>
       </w:r>
     </w:p>
@@ -4798,8 +4945,8 @@
 </file>
 
 <file path=word/numbering.xml><?xml version="1.0" encoding="utf-8"?>
-<w:numbering xmlns:wpc="http://schemas.microsoft.com/office/word/2010/wordprocessingCanvas" xmlns:mc="http://schemas.openxmlformats.org/markup-compatibility/2006" xmlns:o="urn:schemas-microsoft-com:office:office" xmlns:r="http://schemas.openxmlformats.org/officeDocument/2006/relationships" xmlns:m="http://schemas.openxmlformats.org/officeDocument/2006/math" xmlns:v="urn:schemas-microsoft-com:vml" xmlns:wp14="http://schemas.microsoft.com/office/word/2010/wordprocessingDrawing" xmlns:wp="http://schemas.openxmlformats.org/drawingml/2006/wordprocessingDrawing" xmlns:w10="urn:schemas-microsoft-com:office:word" xmlns:w="http://schemas.openxmlformats.org/wordprocessingml/2006/main" xmlns:w14="http://schemas.microsoft.com/office/word/2010/wordml" xmlns:w15="http://schemas.microsoft.com/office/word/2012/wordml" xmlns:wpg="http://schemas.microsoft.com/office/word/2010/wordprocessingGroup" xmlns:wpi="http://schemas.microsoft.com/office/word/2010/wordprocessingInk" xmlns:wne="http://schemas.microsoft.com/office/word/2006/wordml" xmlns:wps="http://schemas.microsoft.com/office/word/2010/wordprocessingShape" mc:Ignorable="w14 w15 wp14">
-  <w:abstractNum w:abstractNumId="0">
+<w:numbering xmlns:wpc="http://schemas.microsoft.com/office/word/2010/wordprocessingCanvas" xmlns:cx="http://schemas.microsoft.com/office/drawing/2014/chartex" xmlns:cx1="http://schemas.microsoft.com/office/drawing/2015/9/8/chartex" xmlns:cx2="http://schemas.microsoft.com/office/drawing/2015/10/21/chartex" xmlns:cx3="http://schemas.microsoft.com/office/drawing/2016/5/9/chartex" xmlns:cx4="http://schemas.microsoft.com/office/drawing/2016/5/10/chartex" xmlns:cx5="http://schemas.microsoft.com/office/drawing/2016/5/11/chartex" xmlns:cx6="http://schemas.microsoft.com/office/drawing/2016/5/12/chartex" xmlns:cx7="http://schemas.microsoft.com/office/drawing/2016/5/13/chartex" xmlns:cx8="http://schemas.microsoft.com/office/drawing/2016/5/14/chartex" xmlns:mc="http://schemas.openxmlformats.org/markup-compatibility/2006" xmlns:aink="http://schemas.microsoft.com/office/drawing/2016/ink" xmlns:am3d="http://schemas.microsoft.com/office/drawing/2017/model3d" xmlns:o="urn:schemas-microsoft-com:office:office" xmlns:r="http://schemas.openxmlformats.org/officeDocument/2006/relationships" xmlns:m="http://schemas.openxmlformats.org/officeDocument/2006/math" xmlns:v="urn:schemas-microsoft-com:vml" xmlns:wp14="http://schemas.microsoft.com/office/word/2010/wordprocessingDrawing" xmlns:wp="http://schemas.openxmlformats.org/drawingml/2006/wordprocessingDrawing" xmlns:w10="urn:schemas-microsoft-com:office:word" xmlns:w="http://schemas.openxmlformats.org/wordprocessingml/2006/main" xmlns:w14="http://schemas.microsoft.com/office/word/2010/wordml" xmlns:w15="http://schemas.microsoft.com/office/word/2012/wordml" xmlns:w16cex="http://schemas.microsoft.com/office/word/2018/wordml/cex" xmlns:w16cid="http://schemas.microsoft.com/office/word/2016/wordml/cid" xmlns:w16="http://schemas.microsoft.com/office/word/2018/wordml" xmlns:w16se="http://schemas.microsoft.com/office/word/2015/wordml/symex" xmlns:wpg="http://schemas.microsoft.com/office/word/2010/wordprocessingGroup" xmlns:wpi="http://schemas.microsoft.com/office/word/2010/wordprocessingInk" xmlns:wne="http://schemas.microsoft.com/office/word/2006/wordml" xmlns:wps="http://schemas.microsoft.com/office/word/2010/wordprocessingShape" mc:Ignorable="w14 w15 w16se w16cid w16 w16cex wp14">
+  <w:abstractNum w:abstractNumId="0" w15:restartNumberingAfterBreak="0">
     <w:nsid w:val="0072470F"/>
     <w:multiLevelType w:val="hybridMultilevel"/>
     <w:tmpl w:val="851291D4"/>
@@ -4912,7 +5059,7 @@
       </w:rPr>
     </w:lvl>
   </w:abstractNum>
-  <w:abstractNum w:abstractNumId="1">
+  <w:abstractNum w:abstractNumId="1" w15:restartNumberingAfterBreak="0">
     <w:nsid w:val="0276243B"/>
     <w:multiLevelType w:val="hybridMultilevel"/>
     <w:tmpl w:val="10341206"/>
@@ -5024,7 +5171,7 @@
       </w:rPr>
     </w:lvl>
   </w:abstractNum>
-  <w:abstractNum w:abstractNumId="2">
+  <w:abstractNum w:abstractNumId="2" w15:restartNumberingAfterBreak="0">
     <w:nsid w:val="03517854"/>
     <w:multiLevelType w:val="hybridMultilevel"/>
     <w:tmpl w:val="256042F6"/>
@@ -5137,7 +5284,7 @@
       </w:rPr>
     </w:lvl>
   </w:abstractNum>
-  <w:abstractNum w:abstractNumId="3">
+  <w:abstractNum w:abstractNumId="3" w15:restartNumberingAfterBreak="0">
     <w:nsid w:val="036911CD"/>
     <w:multiLevelType w:val="hybridMultilevel"/>
     <w:tmpl w:val="1652C130"/>
@@ -5226,7 +5373,7 @@
       </w:pPr>
     </w:lvl>
   </w:abstractNum>
-  <w:abstractNum w:abstractNumId="4">
+  <w:abstractNum w:abstractNumId="4" w15:restartNumberingAfterBreak="0">
     <w:nsid w:val="03E04B0B"/>
     <w:multiLevelType w:val="multilevel"/>
     <w:tmpl w:val="764CD896"/>
@@ -5339,7 +5486,7 @@
       </w:rPr>
     </w:lvl>
   </w:abstractNum>
-  <w:abstractNum w:abstractNumId="5">
+  <w:abstractNum w:abstractNumId="5" w15:restartNumberingAfterBreak="0">
     <w:nsid w:val="06730793"/>
     <w:multiLevelType w:val="hybridMultilevel"/>
     <w:tmpl w:val="6E8A2A84"/>
@@ -5452,7 +5599,7 @@
       </w:rPr>
     </w:lvl>
   </w:abstractNum>
-  <w:abstractNum w:abstractNumId="6">
+  <w:abstractNum w:abstractNumId="6" w15:restartNumberingAfterBreak="0">
     <w:nsid w:val="08293EB5"/>
     <w:multiLevelType w:val="hybridMultilevel"/>
     <w:tmpl w:val="AC769C5A"/>
@@ -5543,7 +5690,7 @@
       </w:pPr>
     </w:lvl>
   </w:abstractNum>
-  <w:abstractNum w:abstractNumId="7">
+  <w:abstractNum w:abstractNumId="7" w15:restartNumberingAfterBreak="0">
     <w:nsid w:val="08CB75D5"/>
     <w:multiLevelType w:val="multilevel"/>
     <w:tmpl w:val="6BB6C708"/>
@@ -5656,7 +5803,7 @@
       </w:rPr>
     </w:lvl>
   </w:abstractNum>
-  <w:abstractNum w:abstractNumId="8">
+  <w:abstractNum w:abstractNumId="8" w15:restartNumberingAfterBreak="0">
     <w:nsid w:val="0D152347"/>
     <w:multiLevelType w:val="hybridMultilevel"/>
     <w:tmpl w:val="1DE8CEDE"/>
@@ -5747,7 +5894,7 @@
       </w:pPr>
     </w:lvl>
   </w:abstractNum>
-  <w:abstractNum w:abstractNumId="9">
+  <w:abstractNum w:abstractNumId="9" w15:restartNumberingAfterBreak="0">
     <w:nsid w:val="0DF23743"/>
     <w:multiLevelType w:val="hybridMultilevel"/>
     <w:tmpl w:val="A3EAC79E"/>
@@ -5833,7 +5980,7 @@
       </w:pPr>
     </w:lvl>
   </w:abstractNum>
-  <w:abstractNum w:abstractNumId="10">
+  <w:abstractNum w:abstractNumId="10" w15:restartNumberingAfterBreak="0">
     <w:nsid w:val="108A2CF9"/>
     <w:multiLevelType w:val="hybridMultilevel"/>
     <w:tmpl w:val="C784BA24"/>
@@ -5919,7 +6066,7 @@
       </w:pPr>
     </w:lvl>
   </w:abstractNum>
-  <w:abstractNum w:abstractNumId="11">
+  <w:abstractNum w:abstractNumId="11" w15:restartNumberingAfterBreak="0">
     <w:nsid w:val="11F81216"/>
     <w:multiLevelType w:val="hybridMultilevel"/>
     <w:tmpl w:val="110E9676"/>
@@ -6032,7 +6179,7 @@
       </w:rPr>
     </w:lvl>
   </w:abstractNum>
-  <w:abstractNum w:abstractNumId="12">
+  <w:abstractNum w:abstractNumId="12" w15:restartNumberingAfterBreak="0">
     <w:nsid w:val="14BF074A"/>
     <w:multiLevelType w:val="multilevel"/>
     <w:tmpl w:val="3EC8F1A0"/>
@@ -6145,7 +6292,7 @@
       </w:rPr>
     </w:lvl>
   </w:abstractNum>
-  <w:abstractNum w:abstractNumId="13">
+  <w:abstractNum w:abstractNumId="13" w15:restartNumberingAfterBreak="0">
     <w:nsid w:val="23121C43"/>
     <w:multiLevelType w:val="multilevel"/>
     <w:tmpl w:val="42286C4A"/>
@@ -6258,7 +6405,7 @@
       </w:rPr>
     </w:lvl>
   </w:abstractNum>
-  <w:abstractNum w:abstractNumId="14">
+  <w:abstractNum w:abstractNumId="14" w15:restartNumberingAfterBreak="0">
     <w:nsid w:val="248A0C5A"/>
     <w:multiLevelType w:val="hybridMultilevel"/>
     <w:tmpl w:val="F4423CE8"/>
@@ -6349,7 +6496,7 @@
       </w:pPr>
     </w:lvl>
   </w:abstractNum>
-  <w:abstractNum w:abstractNumId="15">
+  <w:abstractNum w:abstractNumId="15" w15:restartNumberingAfterBreak="0">
     <w:nsid w:val="27FD40DA"/>
     <w:multiLevelType w:val="multilevel"/>
     <w:tmpl w:val="3EC8F1A0"/>
@@ -6462,7 +6609,7 @@
       </w:rPr>
     </w:lvl>
   </w:abstractNum>
-  <w:abstractNum w:abstractNumId="16">
+  <w:abstractNum w:abstractNumId="16" w15:restartNumberingAfterBreak="0">
     <w:nsid w:val="2DF264EF"/>
     <w:multiLevelType w:val="hybridMultilevel"/>
     <w:tmpl w:val="E03AA01E"/>
@@ -6575,7 +6722,7 @@
       </w:rPr>
     </w:lvl>
   </w:abstractNum>
-  <w:abstractNum w:abstractNumId="17">
+  <w:abstractNum w:abstractNumId="17" w15:restartNumberingAfterBreak="0">
     <w:nsid w:val="2E1C1974"/>
     <w:multiLevelType w:val="multilevel"/>
     <w:tmpl w:val="42286C4A"/>
@@ -6688,7 +6835,7 @@
       </w:rPr>
     </w:lvl>
   </w:abstractNum>
-  <w:abstractNum w:abstractNumId="18">
+  <w:abstractNum w:abstractNumId="18" w15:restartNumberingAfterBreak="0">
     <w:nsid w:val="2F1C7C26"/>
     <w:multiLevelType w:val="hybridMultilevel"/>
     <w:tmpl w:val="44805F32"/>
@@ -6779,7 +6926,7 @@
       </w:pPr>
     </w:lvl>
   </w:abstractNum>
-  <w:abstractNum w:abstractNumId="19">
+  <w:abstractNum w:abstractNumId="19" w15:restartNumberingAfterBreak="0">
     <w:nsid w:val="31152424"/>
     <w:multiLevelType w:val="hybridMultilevel"/>
     <w:tmpl w:val="81B0C992"/>
@@ -6870,7 +7017,7 @@
       </w:pPr>
     </w:lvl>
   </w:abstractNum>
-  <w:abstractNum w:abstractNumId="20">
+  <w:abstractNum w:abstractNumId="20" w15:restartNumberingAfterBreak="0">
     <w:nsid w:val="315264AF"/>
     <w:multiLevelType w:val="hybridMultilevel"/>
     <w:tmpl w:val="98882BE4"/>
@@ -6961,7 +7108,7 @@
       </w:pPr>
     </w:lvl>
   </w:abstractNum>
-  <w:abstractNum w:abstractNumId="21">
+  <w:abstractNum w:abstractNumId="21" w15:restartNumberingAfterBreak="0">
     <w:nsid w:val="31D5076A"/>
     <w:multiLevelType w:val="hybridMultilevel"/>
     <w:tmpl w:val="47AABB4E"/>
@@ -7074,7 +7221,7 @@
       </w:rPr>
     </w:lvl>
   </w:abstractNum>
-  <w:abstractNum w:abstractNumId="22">
+  <w:abstractNum w:abstractNumId="22" w15:restartNumberingAfterBreak="0">
     <w:nsid w:val="33C83D2F"/>
     <w:multiLevelType w:val="hybridMultilevel"/>
     <w:tmpl w:val="5C3846D0"/>
@@ -7160,7 +7307,7 @@
       </w:pPr>
     </w:lvl>
   </w:abstractNum>
-  <w:abstractNum w:abstractNumId="23">
+  <w:abstractNum w:abstractNumId="23" w15:restartNumberingAfterBreak="0">
     <w:nsid w:val="353031BE"/>
     <w:multiLevelType w:val="hybridMultilevel"/>
     <w:tmpl w:val="254ADE34"/>
@@ -7273,7 +7420,7 @@
       </w:rPr>
     </w:lvl>
   </w:abstractNum>
-  <w:abstractNum w:abstractNumId="24">
+  <w:abstractNum w:abstractNumId="24" w15:restartNumberingAfterBreak="0">
     <w:nsid w:val="35703B69"/>
     <w:multiLevelType w:val="hybridMultilevel"/>
     <w:tmpl w:val="EE92D81E"/>
@@ -7359,7 +7506,7 @@
       </w:pPr>
     </w:lvl>
   </w:abstractNum>
-  <w:abstractNum w:abstractNumId="25">
+  <w:abstractNum w:abstractNumId="25" w15:restartNumberingAfterBreak="0">
     <w:nsid w:val="39AA7727"/>
     <w:multiLevelType w:val="hybridMultilevel"/>
     <w:tmpl w:val="CC321304"/>
@@ -7472,7 +7619,7 @@
       </w:rPr>
     </w:lvl>
   </w:abstractNum>
-  <w:abstractNum w:abstractNumId="26">
+  <w:abstractNum w:abstractNumId="26" w15:restartNumberingAfterBreak="0">
     <w:nsid w:val="3AC84904"/>
     <w:multiLevelType w:val="hybridMultilevel"/>
     <w:tmpl w:val="C15462C6"/>
@@ -7585,7 +7732,7 @@
       </w:rPr>
     </w:lvl>
   </w:abstractNum>
-  <w:abstractNum w:abstractNumId="27">
+  <w:abstractNum w:abstractNumId="27" w15:restartNumberingAfterBreak="0">
     <w:nsid w:val="3C665EC9"/>
     <w:multiLevelType w:val="multilevel"/>
     <w:tmpl w:val="42286C4A"/>
@@ -7698,7 +7845,7 @@
       </w:rPr>
     </w:lvl>
   </w:abstractNum>
-  <w:abstractNum w:abstractNumId="28">
+  <w:abstractNum w:abstractNumId="28" w15:restartNumberingAfterBreak="0">
     <w:nsid w:val="3EBF76E1"/>
     <w:multiLevelType w:val="hybridMultilevel"/>
     <w:tmpl w:val="C15C9078"/>
@@ -7784,7 +7931,7 @@
       </w:pPr>
     </w:lvl>
   </w:abstractNum>
-  <w:abstractNum w:abstractNumId="29">
+  <w:abstractNum w:abstractNumId="29" w15:restartNumberingAfterBreak="0">
     <w:nsid w:val="3F804DAF"/>
     <w:multiLevelType w:val="multilevel"/>
     <w:tmpl w:val="6BB6C708"/>
@@ -7897,7 +8044,7 @@
       </w:rPr>
     </w:lvl>
   </w:abstractNum>
-  <w:abstractNum w:abstractNumId="30">
+  <w:abstractNum w:abstractNumId="30" w15:restartNumberingAfterBreak="0">
     <w:nsid w:val="426846F4"/>
     <w:multiLevelType w:val="multilevel"/>
     <w:tmpl w:val="6BB6C708"/>
@@ -8010,7 +8157,7 @@
       </w:rPr>
     </w:lvl>
   </w:abstractNum>
-  <w:abstractNum w:abstractNumId="31">
+  <w:abstractNum w:abstractNumId="31" w15:restartNumberingAfterBreak="0">
     <w:nsid w:val="48CE554A"/>
     <w:multiLevelType w:val="multilevel"/>
     <w:tmpl w:val="42286C4A"/>
@@ -8123,7 +8270,7 @@
       </w:rPr>
     </w:lvl>
   </w:abstractNum>
-  <w:abstractNum w:abstractNumId="32">
+  <w:abstractNum w:abstractNumId="32" w15:restartNumberingAfterBreak="0">
     <w:nsid w:val="4E665822"/>
     <w:multiLevelType w:val="hybridMultilevel"/>
     <w:tmpl w:val="A9606916"/>
@@ -8214,7 +8361,7 @@
       </w:pPr>
     </w:lvl>
   </w:abstractNum>
-  <w:abstractNum w:abstractNumId="33">
+  <w:abstractNum w:abstractNumId="33" w15:restartNumberingAfterBreak="0">
     <w:nsid w:val="53A816A1"/>
     <w:multiLevelType w:val="hybridMultilevel"/>
     <w:tmpl w:val="667ABE0E"/>
@@ -8305,7 +8452,7 @@
       </w:pPr>
     </w:lvl>
   </w:abstractNum>
-  <w:abstractNum w:abstractNumId="34">
+  <w:abstractNum w:abstractNumId="34" w15:restartNumberingAfterBreak="0">
     <w:nsid w:val="553F2AD2"/>
     <w:multiLevelType w:val="multilevel"/>
     <w:tmpl w:val="DEFE5D02"/>
@@ -8418,7 +8565,7 @@
       </w:rPr>
     </w:lvl>
   </w:abstractNum>
-  <w:abstractNum w:abstractNumId="35">
+  <w:abstractNum w:abstractNumId="35" w15:restartNumberingAfterBreak="0">
     <w:nsid w:val="5D316B76"/>
     <w:multiLevelType w:val="hybridMultilevel"/>
     <w:tmpl w:val="D7B4CAA4"/>
@@ -8531,7 +8678,7 @@
       </w:rPr>
     </w:lvl>
   </w:abstractNum>
-  <w:abstractNum w:abstractNumId="36">
+  <w:abstractNum w:abstractNumId="36" w15:restartNumberingAfterBreak="0">
     <w:nsid w:val="66DC492D"/>
     <w:multiLevelType w:val="hybridMultilevel"/>
     <w:tmpl w:val="7DCC9488"/>
@@ -8622,7 +8769,7 @@
       </w:pPr>
     </w:lvl>
   </w:abstractNum>
-  <w:abstractNum w:abstractNumId="37">
+  <w:abstractNum w:abstractNumId="37" w15:restartNumberingAfterBreak="0">
     <w:nsid w:val="67916BB7"/>
     <w:multiLevelType w:val="hybridMultilevel"/>
     <w:tmpl w:val="1BE0E410"/>
@@ -8735,7 +8882,7 @@
       </w:rPr>
     </w:lvl>
   </w:abstractNum>
-  <w:abstractNum w:abstractNumId="38">
+  <w:abstractNum w:abstractNumId="38" w15:restartNumberingAfterBreak="0">
     <w:nsid w:val="682474B4"/>
     <w:multiLevelType w:val="hybridMultilevel"/>
     <w:tmpl w:val="DF6268C6"/>
@@ -8826,7 +8973,7 @@
       </w:pPr>
     </w:lvl>
   </w:abstractNum>
-  <w:abstractNum w:abstractNumId="39">
+  <w:abstractNum w:abstractNumId="39" w15:restartNumberingAfterBreak="0">
     <w:nsid w:val="6A3546D5"/>
     <w:multiLevelType w:val="hybridMultilevel"/>
     <w:tmpl w:val="88FEED90"/>
@@ -8915,7 +9062,7 @@
       </w:pPr>
     </w:lvl>
   </w:abstractNum>
-  <w:abstractNum w:abstractNumId="40">
+  <w:abstractNum w:abstractNumId="40" w15:restartNumberingAfterBreak="0">
     <w:nsid w:val="70D26D8C"/>
     <w:multiLevelType w:val="multilevel"/>
     <w:tmpl w:val="6BB6C708"/>
@@ -9028,7 +9175,7 @@
       </w:rPr>
     </w:lvl>
   </w:abstractNum>
-  <w:abstractNum w:abstractNumId="41">
+  <w:abstractNum w:abstractNumId="41" w15:restartNumberingAfterBreak="0">
     <w:nsid w:val="70E00629"/>
     <w:multiLevelType w:val="hybridMultilevel"/>
     <w:tmpl w:val="E7761866"/>
@@ -9119,7 +9266,7 @@
       </w:pPr>
     </w:lvl>
   </w:abstractNum>
-  <w:abstractNum w:abstractNumId="42">
+  <w:abstractNum w:abstractNumId="42" w15:restartNumberingAfterBreak="0">
     <w:nsid w:val="729A4C29"/>
     <w:multiLevelType w:val="hybridMultilevel"/>
     <w:tmpl w:val="FF64389A"/>
@@ -9232,7 +9379,7 @@
       </w:rPr>
     </w:lvl>
   </w:abstractNum>
-  <w:abstractNum w:abstractNumId="43">
+  <w:abstractNum w:abstractNumId="43" w15:restartNumberingAfterBreak="0">
     <w:nsid w:val="75A3441B"/>
     <w:multiLevelType w:val="hybridMultilevel"/>
     <w:tmpl w:val="E40E687C"/>
@@ -9345,7 +9492,7 @@
       </w:rPr>
     </w:lvl>
   </w:abstractNum>
-  <w:abstractNum w:abstractNumId="44">
+  <w:abstractNum w:abstractNumId="44" w15:restartNumberingAfterBreak="0">
     <w:nsid w:val="79F1751B"/>
     <w:multiLevelType w:val="hybridMultilevel"/>
     <w:tmpl w:val="97E235D6"/>
@@ -9575,7 +9722,7 @@
 </file>
 
 <file path=word/styles.xml><?xml version="1.0" encoding="utf-8"?>
-<w:styles xmlns:mc="http://schemas.openxmlformats.org/markup-compatibility/2006" xmlns:r="http://schemas.openxmlformats.org/officeDocument/2006/relationships" xmlns:w="http://schemas.openxmlformats.org/wordprocessingml/2006/main" xmlns:w14="http://schemas.microsoft.com/office/word/2010/wordml" xmlns:w15="http://schemas.microsoft.com/office/word/2012/wordml" mc:Ignorable="w14 w15">
+<w:styles xmlns:mc="http://schemas.openxmlformats.org/markup-compatibility/2006" xmlns:r="http://schemas.openxmlformats.org/officeDocument/2006/relationships" xmlns:w="http://schemas.openxmlformats.org/wordprocessingml/2006/main" xmlns:w14="http://schemas.microsoft.com/office/word/2010/wordml" xmlns:w15="http://schemas.microsoft.com/office/word/2012/wordml" xmlns:w16cex="http://schemas.microsoft.com/office/word/2018/wordml/cex" xmlns:w16cid="http://schemas.microsoft.com/office/word/2016/wordml/cid" xmlns:w16="http://schemas.microsoft.com/office/word/2018/wordml" xmlns:w16se="http://schemas.microsoft.com/office/word/2015/wordml/symex" mc:Ignorable="w14 w15 w16se w16cid w16 w16cex">
   <w:docDefaults>
     <w:rPrDefault>
       <w:rPr>
@@ -9591,7 +9738,7 @@
       </w:pPr>
     </w:pPrDefault>
   </w:docDefaults>
-  <w:latentStyles w:defLockedState="0" w:defUIPriority="99" w:defSemiHidden="0" w:defUnhideWhenUsed="0" w:defQFormat="0" w:count="371">
+  <w:latentStyles w:defLockedState="0" w:defUIPriority="99" w:defSemiHidden="0" w:defUnhideWhenUsed="0" w:defQFormat="0" w:count="376">
     <w:lsdException w:name="Normal" w:uiPriority="0" w:qFormat="1"/>
     <w:lsdException w:name="heading 1" w:uiPriority="9" w:qFormat="1"/>
     <w:lsdException w:name="heading 2" w:semiHidden="1" w:uiPriority="9" w:unhideWhenUsed="1" w:qFormat="1"/>
@@ -9697,7 +9844,6 @@
     <w:lsdException w:name="HTML Sample" w:semiHidden="1" w:unhideWhenUsed="1"/>
     <w:lsdException w:name="HTML Typewriter" w:semiHidden="1" w:unhideWhenUsed="1"/>
     <w:lsdException w:name="HTML Variable" w:semiHidden="1" w:unhideWhenUsed="1"/>
-    <w:lsdException w:name="Normal Table" w:semiHidden="1" w:unhideWhenUsed="1"/>
     <w:lsdException w:name="annotation subject" w:semiHidden="1" w:unhideWhenUsed="1"/>
     <w:lsdException w:name="No List" w:semiHidden="1" w:unhideWhenUsed="1"/>
     <w:lsdException w:name="Outline List 1" w:semiHidden="1" w:unhideWhenUsed="1"/>
@@ -9740,11 +9886,8 @@
     <w:lsdException w:name="Table Contemporary" w:semiHidden="1" w:unhideWhenUsed="1"/>
     <w:lsdException w:name="Table Elegant" w:semiHidden="1" w:unhideWhenUsed="1"/>
     <w:lsdException w:name="Table Professional" w:semiHidden="1" w:unhideWhenUsed="1"/>
-    <w:lsdException w:name="Table Subtle 1" w:semiHidden="1" w:unhideWhenUsed="1"/>
     <w:lsdException w:name="Table Subtle 2" w:semiHidden="1" w:unhideWhenUsed="1"/>
     <w:lsdException w:name="Table Web 1" w:semiHidden="1" w:unhideWhenUsed="1"/>
-    <w:lsdException w:name="Table Web 2" w:semiHidden="1" w:unhideWhenUsed="1"/>
-    <w:lsdException w:name="Table Web 3" w:semiHidden="1" w:unhideWhenUsed="1"/>
     <w:lsdException w:name="Balloon Text" w:semiHidden="1" w:unhideWhenUsed="1"/>
     <w:lsdException w:name="Table Grid" w:uiPriority="39"/>
     <w:lsdException w:name="Table Theme" w:semiHidden="1" w:unhideWhenUsed="1"/>
@@ -9963,6 +10106,11 @@
     <w:lsdException w:name="List Table 5 Dark Accent 6" w:uiPriority="50"/>
     <w:lsdException w:name="List Table 6 Colorful Accent 6" w:uiPriority="51"/>
     <w:lsdException w:name="List Table 7 Colorful Accent 6" w:uiPriority="52"/>
+    <w:lsdException w:name="Mention" w:semiHidden="1" w:unhideWhenUsed="1"/>
+    <w:lsdException w:name="Smart Hyperlink" w:semiHidden="1" w:unhideWhenUsed="1"/>
+    <w:lsdException w:name="Hashtag" w:semiHidden="1" w:unhideWhenUsed="1"/>
+    <w:lsdException w:name="Unresolved Mention" w:semiHidden="1" w:unhideWhenUsed="1"/>
+    <w:lsdException w:name="Smart Link" w:semiHidden="1" w:unhideWhenUsed="1"/>
   </w:latentStyles>
   <w:style w:type="paragraph" w:default="1" w:styleId="Normal">
     <w:name w:val="Normal"/>
@@ -10015,12 +10163,12 @@
       <w:contextualSpacing/>
     </w:pPr>
   </w:style>
-  <w:style w:type="paragraph" w:styleId="Puesto">
+  <w:style w:type="paragraph" w:styleId="Ttulo">
     <w:name w:val="Title"/>
     <w:aliases w:val="H1"/>
     <w:basedOn w:val="Normal"/>
     <w:next w:val="Normal"/>
-    <w:link w:val="PuestoCar"/>
+    <w:link w:val="TtuloCar"/>
     <w:uiPriority w:val="10"/>
     <w:qFormat/>
     <w:rsid w:val="00F81F1F"/>
@@ -10038,11 +10186,11 @@
       <w:szCs w:val="56"/>
     </w:rPr>
   </w:style>
-  <w:style w:type="character" w:customStyle="1" w:styleId="PuestoCar">
-    <w:name w:val="Puesto Car"/>
+  <w:style w:type="character" w:customStyle="1" w:styleId="TtuloCar">
+    <w:name w:val="Título Car"/>
     <w:aliases w:val="H1 Car"/>
     <w:basedOn w:val="Fuentedeprrafopredeter"/>
-    <w:link w:val="Puesto"/>
+    <w:link w:val="Ttulo"/>
     <w:uiPriority w:val="10"/>
     <w:rsid w:val="00F81F1F"/>
     <w:rPr>
@@ -10066,7 +10214,6 @@
       <w:lang w:val="es-ES"/>
     </w:rPr>
     <w:tblPr>
-      <w:tblInd w:w="0" w:type="dxa"/>
       <w:tblBorders>
         <w:top w:val="single" w:sz="4" w:space="0" w:color="auto"/>
         <w:left w:val="single" w:sz="4" w:space="0" w:color="auto"/>
@@ -10075,12 +10222,6 @@
         <w:insideH w:val="single" w:sz="4" w:space="0" w:color="auto"/>
         <w:insideV w:val="single" w:sz="4" w:space="0" w:color="auto"/>
       </w:tblBorders>
-      <w:tblCellMar>
-        <w:top w:w="0" w:type="dxa"/>
-        <w:left w:w="108" w:type="dxa"/>
-        <w:bottom w:w="0" w:type="dxa"/>
-        <w:right w:w="108" w:type="dxa"/>
-      </w:tblCellMar>
     </w:tblPr>
   </w:style>
   <w:style w:type="paragraph" w:styleId="HTMLconformatoprevio">

</xml_diff>